<commit_message>
Usability Testing Round 5
</commit_message>
<xml_diff>
--- a/documents/design/usability_testing/round_5/Usability Test 5_1_Tablet.docx
+++ b/documents/design/usability_testing/round_5/Usability Test 5_1_Tablet.docx
@@ -133,15 +133,7 @@
         </w:rPr>
       </w:pPr>
       <w:r>
-        <w:t xml:space="preserve">Not sure what the star </w:t>
-      </w:r>
-      <w:proofErr w:type="spellStart"/>
-      <w:r>
-        <w:t>github</w:t>
-      </w:r>
-      <w:proofErr w:type="spellEnd"/>
-      <w:r>
-        <w:t xml:space="preserve"> icon is</w:t>
+        <w:t>Not sure what the star github icon is</w:t>
       </w:r>
     </w:p>
     <w:p>
@@ -186,15 +178,7 @@
         </w:rPr>
       </w:pPr>
       <w:r>
-        <w:t xml:space="preserve">Likes how the </w:t>
-      </w:r>
-      <w:proofErr w:type="spellStart"/>
-      <w:r>
-        <w:t>signin</w:t>
-      </w:r>
-      <w:proofErr w:type="spellEnd"/>
-      <w:r>
-        <w:t xml:space="preserve"> information is front and center. It’s obvious they want you to create an account, but its also nice that you can continue as guest</w:t>
+        <w:t>Likes how the signin information is front and center. It’s obvious they want you to create an account, but its also nice that you can continue as guest</w:t>
       </w:r>
     </w:p>
     <w:p>
@@ -228,13 +212,8 @@
         </w:numPr>
       </w:pPr>
       <w:r>
-        <w:t xml:space="preserve">First interaction is to click on “cabinet” in </w:t>
-      </w:r>
-      <w:proofErr w:type="spellStart"/>
-      <w:r>
-        <w:t>nav</w:t>
-      </w:r>
-      <w:proofErr w:type="spellEnd"/>
+        <w:t>First interaction is to click on “cabinet” in nav</w:t>
+      </w:r>
     </w:p>
     <w:p>
       <w:pPr>
@@ -353,15 +332,7 @@
         </w:rPr>
       </w:pPr>
       <w:r>
-        <w:t xml:space="preserve">Likes that you can read more or read less.  Likes that with the read less option, </w:t>
-      </w:r>
-      <w:proofErr w:type="gramStart"/>
-      <w:r>
-        <w:t>its</w:t>
-      </w:r>
-      <w:proofErr w:type="gramEnd"/>
-      <w:r>
-        <w:t xml:space="preserve"> concise and you can read more if you want. The read more is still very overwhelming depending on how much information is on the label</w:t>
+        <w:t>Likes that you can read more or read less.  Likes that with the read less option, its concise and you can read more if you want. The read more is still very overwhelming depending on how much information is on the label</w:t>
       </w:r>
     </w:p>
     <w:p>
@@ -391,15 +362,7 @@
         </w:rPr>
       </w:pPr>
       <w:r>
-        <w:t xml:space="preserve">Suggests adding a link in the login box that takes you back to why you would </w:t>
-      </w:r>
-      <w:proofErr w:type="gramStart"/>
-      <w:r>
-        <w:t>create</w:t>
-      </w:r>
-      <w:proofErr w:type="gramEnd"/>
-      <w:r>
-        <w:t xml:space="preserve"> an account. Since we’re putting the focus on the landing page about creating an account, he wants to know from the splash page, why he should do so</w:t>
+        <w:t>Suggests adding a link in the login box that takes you back to why you would create an account. Since we’re putting the focus on the landing page about creating an account, he wants to know from the splash page, why he should do so</w:t>
       </w:r>
     </w:p>
     <w:p>
@@ -456,15 +419,7 @@
         <w:sym w:font="Wingdings" w:char="F0E0"/>
       </w:r>
       <w:r>
-        <w:t xml:space="preserve"> cabinet -&gt; </w:t>
-      </w:r>
-      <w:proofErr w:type="spellStart"/>
-      <w:r>
-        <w:t>github</w:t>
-      </w:r>
-      <w:proofErr w:type="spellEnd"/>
-      <w:r>
-        <w:t xml:space="preserve"> star </w:t>
+        <w:t xml:space="preserve"> cabinet -&gt; github star </w:t>
       </w:r>
       <w:r>
         <w:sym w:font="Wingdings" w:char="F0E0"/>
@@ -662,15 +617,7 @@
         </w:rPr>
       </w:pPr>
       <w:r>
-        <w:t xml:space="preserve">Might want to see something at the bottom of the </w:t>
-      </w:r>
-      <w:proofErr w:type="gramStart"/>
-      <w:r>
-        <w:t>page which</w:t>
-      </w:r>
-      <w:proofErr w:type="gramEnd"/>
-      <w:r>
-        <w:t xml:space="preserve"> delineates a break in the page so that you know that you’re at the bottom (or something on the sides.</w:t>
+        <w:t>Might want to see something at the bottom of the page which delineates a break in the page so that you know that you’re at the bottom (or something on the sides.</w:t>
       </w:r>
     </w:p>
     <w:p>
@@ -715,15 +662,7 @@
         </w:rPr>
       </w:pPr>
       <w:r>
-        <w:t xml:space="preserve">Wants to know </w:t>
-      </w:r>
-      <w:proofErr w:type="gramStart"/>
-      <w:r>
-        <w:t>if anything is mandated by the FDA</w:t>
-      </w:r>
-      <w:proofErr w:type="gramEnd"/>
-      <w:r>
-        <w:t xml:space="preserve"> (e.g. the warnings – is the fact that they’re so long and all included mandated by the FDA?)</w:t>
+        <w:t>Wants to know if anything is mandated by the FDA (e.g. the warnings – is the fact that they’re so long and all included mandated by the FDA?)</w:t>
       </w:r>
     </w:p>
     <w:p>
@@ -1197,11 +1136,14 @@
       <w:r>
         <w:t>When it loads, it doesn’t scroll to the top of the page, so you can’t see the navigation, other than “in”</w:t>
       </w:r>
-      <w:bookmarkStart w:id="0" w:name="_GoBack"/>
-      <w:bookmarkEnd w:id="0"/>
     </w:p>
     <w:sectPr>
-      <w:headerReference w:type="default" r:id="rId8"/>
+      <w:headerReference w:type="even" r:id="rId8"/>
+      <w:headerReference w:type="default" r:id="rId9"/>
+      <w:footerReference w:type="even" r:id="rId10"/>
+      <w:footerReference w:type="default" r:id="rId11"/>
+      <w:headerReference w:type="first" r:id="rId12"/>
+      <w:footerReference w:type="first" r:id="rId13"/>
       <w:pgSz w:w="12240" w:h="15840"/>
       <w:pgMar w:top="1440" w:right="1800" w:bottom="1440" w:left="1800" w:header="720" w:footer="720" w:gutter="0"/>
       <w:cols w:space="720"/>
@@ -1230,6 +1172,36 @@
 </w:endnotes>
 </file>
 
+<file path=word/footer1.xml><?xml version="1.0" encoding="utf-8"?>
+<w:ftr xmlns:wpc="http://schemas.microsoft.com/office/word/2010/wordprocessingCanvas" xmlns:mo="http://schemas.microsoft.com/office/mac/office/2008/main" xmlns:mc="http://schemas.openxmlformats.org/markup-compatibility/2006" xmlns:mv="urn:schemas-microsoft-com:mac:vml" xmlns:o="urn:schemas-microsoft-com:office:office" xmlns:r="http://schemas.openxmlformats.org/officeDocument/2006/relationships" xmlns:m="http://schemas.openxmlformats.org/officeDocument/2006/math" xmlns:v="urn:schemas-microsoft-com:vml" xmlns:wp14="http://schemas.microsoft.com/office/word/2010/wordprocessingDrawing" xmlns:wp="http://schemas.openxmlformats.org/drawingml/2006/wordprocessingDrawing" xmlns:w10="urn:schemas-microsoft-com:office:word" xmlns:w="http://schemas.openxmlformats.org/wordprocessingml/2006/main" xmlns:w14="http://schemas.microsoft.com/office/word/2010/wordml" xmlns:wpg="http://schemas.microsoft.com/office/word/2010/wordprocessingGroup" xmlns:wpi="http://schemas.microsoft.com/office/word/2010/wordprocessingInk" xmlns:wne="http://schemas.microsoft.com/office/word/2006/wordml" xmlns:wps="http://schemas.microsoft.com/office/word/2010/wordprocessingShape" mc:Ignorable="w14 wp14">
+  <w:p>
+    <w:pPr>
+      <w:pStyle w:val="Footer"/>
+    </w:pPr>
+  </w:p>
+</w:ftr>
+</file>
+
+<file path=word/footer2.xml><?xml version="1.0" encoding="utf-8"?>
+<w:ftr xmlns:wpc="http://schemas.microsoft.com/office/word/2010/wordprocessingCanvas" xmlns:mo="http://schemas.microsoft.com/office/mac/office/2008/main" xmlns:mc="http://schemas.openxmlformats.org/markup-compatibility/2006" xmlns:mv="urn:schemas-microsoft-com:mac:vml" xmlns:o="urn:schemas-microsoft-com:office:office" xmlns:r="http://schemas.openxmlformats.org/officeDocument/2006/relationships" xmlns:m="http://schemas.openxmlformats.org/officeDocument/2006/math" xmlns:v="urn:schemas-microsoft-com:vml" xmlns:wp14="http://schemas.microsoft.com/office/word/2010/wordprocessingDrawing" xmlns:wp="http://schemas.openxmlformats.org/drawingml/2006/wordprocessingDrawing" xmlns:w10="urn:schemas-microsoft-com:office:word" xmlns:w="http://schemas.openxmlformats.org/wordprocessingml/2006/main" xmlns:w14="http://schemas.microsoft.com/office/word/2010/wordml" xmlns:wpg="http://schemas.microsoft.com/office/word/2010/wordprocessingGroup" xmlns:wpi="http://schemas.microsoft.com/office/word/2010/wordprocessingInk" xmlns:wne="http://schemas.microsoft.com/office/word/2006/wordml" xmlns:wps="http://schemas.microsoft.com/office/word/2010/wordprocessingShape" mc:Ignorable="w14 wp14">
+  <w:p>
+    <w:pPr>
+      <w:pStyle w:val="Footer"/>
+    </w:pPr>
+  </w:p>
+</w:ftr>
+</file>
+
+<file path=word/footer3.xml><?xml version="1.0" encoding="utf-8"?>
+<w:ftr xmlns:wpc="http://schemas.microsoft.com/office/word/2010/wordprocessingCanvas" xmlns:mo="http://schemas.microsoft.com/office/mac/office/2008/main" xmlns:mc="http://schemas.openxmlformats.org/markup-compatibility/2006" xmlns:mv="urn:schemas-microsoft-com:mac:vml" xmlns:o="urn:schemas-microsoft-com:office:office" xmlns:r="http://schemas.openxmlformats.org/officeDocument/2006/relationships" xmlns:m="http://schemas.openxmlformats.org/officeDocument/2006/math" xmlns:v="urn:schemas-microsoft-com:vml" xmlns:wp14="http://schemas.microsoft.com/office/word/2010/wordprocessingDrawing" xmlns:wp="http://schemas.openxmlformats.org/drawingml/2006/wordprocessingDrawing" xmlns:w10="urn:schemas-microsoft-com:office:word" xmlns:w="http://schemas.openxmlformats.org/wordprocessingml/2006/main" xmlns:w14="http://schemas.microsoft.com/office/word/2010/wordml" xmlns:wpg="http://schemas.microsoft.com/office/word/2010/wordprocessingGroup" xmlns:wpi="http://schemas.microsoft.com/office/word/2010/wordprocessingInk" xmlns:wne="http://schemas.microsoft.com/office/word/2006/wordml" xmlns:wps="http://schemas.microsoft.com/office/word/2010/wordprocessingShape" mc:Ignorable="w14 wp14">
+  <w:p>
+    <w:pPr>
+      <w:pStyle w:val="Footer"/>
+    </w:pPr>
+  </w:p>
+</w:ftr>
+</file>
+
 <file path=word/footnotes.xml><?xml version="1.0" encoding="utf-8"?>
 <w:footnotes xmlns:wpc="http://schemas.microsoft.com/office/word/2010/wordprocessingCanvas" xmlns:mo="http://schemas.microsoft.com/office/mac/office/2008/main" xmlns:mc="http://schemas.openxmlformats.org/markup-compatibility/2006" xmlns:mv="urn:schemas-microsoft-com:mac:vml" xmlns:o="urn:schemas-microsoft-com:office:office" xmlns:r="http://schemas.openxmlformats.org/officeDocument/2006/relationships" xmlns:m="http://schemas.openxmlformats.org/officeDocument/2006/math" xmlns:v="urn:schemas-microsoft-com:vml" xmlns:wp14="http://schemas.microsoft.com/office/word/2010/wordprocessingDrawing" xmlns:wp="http://schemas.openxmlformats.org/drawingml/2006/wordprocessingDrawing" xmlns:w10="urn:schemas-microsoft-com:office:word" xmlns:w="http://schemas.openxmlformats.org/wordprocessingml/2006/main" xmlns:w14="http://schemas.microsoft.com/office/word/2010/wordml" xmlns:wpg="http://schemas.microsoft.com/office/word/2010/wordprocessingGroup" xmlns:wpi="http://schemas.microsoft.com/office/word/2010/wordprocessingInk" xmlns:wne="http://schemas.microsoft.com/office/word/2006/wordml" xmlns:wps="http://schemas.microsoft.com/office/word/2010/wordprocessingShape" mc:Ignorable="w14 wp14">
   <w:footnote w:type="separator" w:id="-1">
@@ -1250,6 +1222,16 @@
 </file>
 
 <file path=word/header1.xml><?xml version="1.0" encoding="utf-8"?>
+<w:hdr xmlns:wpc="http://schemas.microsoft.com/office/word/2010/wordprocessingCanvas" xmlns:mo="http://schemas.microsoft.com/office/mac/office/2008/main" xmlns:mc="http://schemas.openxmlformats.org/markup-compatibility/2006" xmlns:mv="urn:schemas-microsoft-com:mac:vml" xmlns:o="urn:schemas-microsoft-com:office:office" xmlns:r="http://schemas.openxmlformats.org/officeDocument/2006/relationships" xmlns:m="http://schemas.openxmlformats.org/officeDocument/2006/math" xmlns:v="urn:schemas-microsoft-com:vml" xmlns:wp14="http://schemas.microsoft.com/office/word/2010/wordprocessingDrawing" xmlns:wp="http://schemas.openxmlformats.org/drawingml/2006/wordprocessingDrawing" xmlns:w10="urn:schemas-microsoft-com:office:word" xmlns:w="http://schemas.openxmlformats.org/wordprocessingml/2006/main" xmlns:w14="http://schemas.microsoft.com/office/word/2010/wordml" xmlns:wpg="http://schemas.microsoft.com/office/word/2010/wordprocessingGroup" xmlns:wpi="http://schemas.microsoft.com/office/word/2010/wordprocessingInk" xmlns:wne="http://schemas.microsoft.com/office/word/2006/wordml" xmlns:wps="http://schemas.microsoft.com/office/word/2010/wordprocessingShape" mc:Ignorable="w14 wp14">
+  <w:p>
+    <w:pPr>
+      <w:pStyle w:val="Header"/>
+    </w:pPr>
+  </w:p>
+</w:hdr>
+</file>
+
+<file path=word/header2.xml><?xml version="1.0" encoding="utf-8"?>
 <w:hdr xmlns:wpc="http://schemas.microsoft.com/office/word/2010/wordprocessingCanvas" xmlns:mo="http://schemas.microsoft.com/office/mac/office/2008/main" xmlns:mc="http://schemas.openxmlformats.org/markup-compatibility/2006" xmlns:mv="urn:schemas-microsoft-com:mac:vml" xmlns:o="urn:schemas-microsoft-com:office:office" xmlns:r="http://schemas.openxmlformats.org/officeDocument/2006/relationships" xmlns:m="http://schemas.openxmlformats.org/officeDocument/2006/math" xmlns:v="urn:schemas-microsoft-com:vml" xmlns:wp14="http://schemas.microsoft.com/office/word/2010/wordprocessingDrawing" xmlns:wp="http://schemas.openxmlformats.org/drawingml/2006/wordprocessingDrawing" xmlns:w10="urn:schemas-microsoft-com:office:word" xmlns:w="http://schemas.openxmlformats.org/wordprocessingml/2006/main" xmlns:w14="http://schemas.microsoft.com/office/word/2010/wordml" xmlns:wpg="http://schemas.microsoft.com/office/word/2010/wordprocessingGroup" xmlns:wpi="http://schemas.microsoft.com/office/word/2010/wordprocessingInk" xmlns:wne="http://schemas.microsoft.com/office/word/2006/wordml" xmlns:wps="http://schemas.microsoft.com/office/word/2010/wordprocessingShape" mc:Ignorable="w14 wp14">
   <w:p>
     <w:pPr>
@@ -1274,6 +1256,21 @@
     <w:r>
       <w:t>Tablet Application</w:t>
     </w:r>
+    <w:r>
+      <w:t xml:space="preserve"> v3</w:t>
+    </w:r>
+    <w:bookmarkStart w:id="0" w:name="_GoBack"/>
+    <w:bookmarkEnd w:id="0"/>
+  </w:p>
+</w:hdr>
+</file>
+
+<file path=word/header3.xml><?xml version="1.0" encoding="utf-8"?>
+<w:hdr xmlns:wpc="http://schemas.microsoft.com/office/word/2010/wordprocessingCanvas" xmlns:mo="http://schemas.microsoft.com/office/mac/office/2008/main" xmlns:mc="http://schemas.openxmlformats.org/markup-compatibility/2006" xmlns:mv="urn:schemas-microsoft-com:mac:vml" xmlns:o="urn:schemas-microsoft-com:office:office" xmlns:r="http://schemas.openxmlformats.org/officeDocument/2006/relationships" xmlns:m="http://schemas.openxmlformats.org/officeDocument/2006/math" xmlns:v="urn:schemas-microsoft-com:vml" xmlns:wp14="http://schemas.microsoft.com/office/word/2010/wordprocessingDrawing" xmlns:wp="http://schemas.openxmlformats.org/drawingml/2006/wordprocessingDrawing" xmlns:w10="urn:schemas-microsoft-com:office:word" xmlns:w="http://schemas.openxmlformats.org/wordprocessingml/2006/main" xmlns:w14="http://schemas.microsoft.com/office/word/2010/wordml" xmlns:wpg="http://schemas.microsoft.com/office/word/2010/wordprocessingGroup" xmlns:wpi="http://schemas.microsoft.com/office/word/2010/wordprocessingInk" xmlns:wne="http://schemas.microsoft.com/office/word/2006/wordml" xmlns:wps="http://schemas.microsoft.com/office/word/2010/wordprocessingShape" mc:Ignorable="w14 wp14">
+  <w:p>
+    <w:pPr>
+      <w:pStyle w:val="Header"/>
+    </w:pPr>
   </w:p>
 </w:hdr>
 </file>

</xml_diff>